<commit_message>
High Level Design Doc
</commit_message>
<xml_diff>
--- a/STLP/Documents/STLP_High_Level_Design.docx
+++ b/STLP/Documents/STLP_High_Level_Design.docx
@@ -170,9 +170,8 @@
                                           <w:color w:val="FFFFFF" w:themeColor="background1"/>
                                           <w:sz w:val="28"/>
                                           <w:szCs w:val="28"/>
-                                          <w:lang w:val="en-AU"/>
                                         </w:rPr>
-                                        <w:t>2/12/2019</w:t>
+                                        <w:t>12/2/2019</w:t>
                                       </w:r>
                                     </w:p>
                                   </w:sdtContent>
@@ -3484,9 +3483,8 @@
                                     <w:color w:val="FFFFFF" w:themeColor="background1"/>
                                     <w:sz w:val="28"/>
                                     <w:szCs w:val="28"/>
-                                    <w:lang w:val="en-AU"/>
                                   </w:rPr>
-                                  <w:t>2/12/2019</w:t>
+                                  <w:t>12/2/2019</w:t>
                                 </w:r>
                               </w:p>
                             </w:sdtContent>
@@ -4286,45 +4284,7 @@
                                       </w14:gradFill>
                                     </w14:textFill>
                                   </w:rPr>
-                                  <w:t xml:space="preserve"> Project</w:t>
-                                </w:r>
-                                <w:r>
-                                  <w:rPr>
-                                    <w:rFonts w:asciiTheme="majorHAnsi" w:eastAsiaTheme="majorEastAsia" w:hAnsiTheme="majorHAnsi" w:cstheme="majorBidi"/>
-                                    <w:b/>
-                                    <w:noProof/>
-                                    <w:color w:val="262626" w:themeColor="text1" w:themeTint="D9"/>
-                                    <w:sz w:val="72"/>
-                                    <w:szCs w:val="72"/>
-                                    <w14:reflection w14:blurRad="6350" w14:stA="53000" w14:stPos="0" w14:endA="300" w14:endPos="35500" w14:dist="0" w14:dir="5400000" w14:fadeDir="5400000" w14:sx="100000" w14:sy="-90000" w14:kx="0" w14:ky="0" w14:algn="bl"/>
-                                    <w14:textOutline w14:w="0" w14:cap="flat" w14:cmpd="sng" w14:algn="ctr">
-                                      <w14:noFill/>
-                                      <w14:prstDash w14:val="solid"/>
-                                      <w14:round/>
-                                    </w14:textOutline>
-                                    <w14:textFill>
-                                      <w14:gradFill>
-                                        <w14:gsLst>
-                                          <w14:gs w14:pos="0">
-                                            <w14:schemeClr w14:val="accent5">
-                                              <w14:lumMod w14:val="50000"/>
-                                            </w14:schemeClr>
-                                          </w14:gs>
-                                          <w14:gs w14:pos="50000">
-                                            <w14:schemeClr w14:val="accent5"/>
-                                          </w14:gs>
-                                          <w14:gs w14:pos="100000">
-                                            <w14:schemeClr w14:val="accent5">
-                                              <w14:lumMod w14:val="60000"/>
-                                              <w14:lumOff w14:val="40000"/>
-                                            </w14:schemeClr>
-                                          </w14:gs>
-                                        </w14:gsLst>
-                                        <w14:lin w14:ang="5400000" w14:scaled="0"/>
-                                      </w14:gradFill>
-                                    </w14:textFill>
-                                  </w:rPr>
-                                  <w:t xml:space="preserve"> </w:t>
+                                  <w:t xml:space="preserve"> Project </w:t>
                                 </w:r>
                               </w:p>
                               <w:p>
@@ -4642,45 +4602,7 @@
                                 </w14:gradFill>
                               </w14:textFill>
                             </w:rPr>
-                            <w:t xml:space="preserve"> Project</w:t>
-                          </w:r>
-                          <w:r>
-                            <w:rPr>
-                              <w:rFonts w:asciiTheme="majorHAnsi" w:eastAsiaTheme="majorEastAsia" w:hAnsiTheme="majorHAnsi" w:cstheme="majorBidi"/>
-                              <w:b/>
-                              <w:noProof/>
-                              <w:color w:val="262626" w:themeColor="text1" w:themeTint="D9"/>
-                              <w:sz w:val="72"/>
-                              <w:szCs w:val="72"/>
-                              <w14:reflection w14:blurRad="6350" w14:stA="53000" w14:stPos="0" w14:endA="300" w14:endPos="35500" w14:dist="0" w14:dir="5400000" w14:fadeDir="5400000" w14:sx="100000" w14:sy="-90000" w14:kx="0" w14:ky="0" w14:algn="bl"/>
-                              <w14:textOutline w14:w="0" w14:cap="flat" w14:cmpd="sng" w14:algn="ctr">
-                                <w14:noFill/>
-                                <w14:prstDash w14:val="solid"/>
-                                <w14:round/>
-                              </w14:textOutline>
-                              <w14:textFill>
-                                <w14:gradFill>
-                                  <w14:gsLst>
-                                    <w14:gs w14:pos="0">
-                                      <w14:schemeClr w14:val="accent5">
-                                        <w14:lumMod w14:val="50000"/>
-                                      </w14:schemeClr>
-                                    </w14:gs>
-                                    <w14:gs w14:pos="50000">
-                                      <w14:schemeClr w14:val="accent5"/>
-                                    </w14:gs>
-                                    <w14:gs w14:pos="100000">
-                                      <w14:schemeClr w14:val="accent5">
-                                        <w14:lumMod w14:val="60000"/>
-                                        <w14:lumOff w14:val="40000"/>
-                                      </w14:schemeClr>
-                                    </w14:gs>
-                                  </w14:gsLst>
-                                  <w14:lin w14:ang="5400000" w14:scaled="0"/>
-                                </w14:gradFill>
-                              </w14:textFill>
-                            </w:rPr>
-                            <w:t xml:space="preserve"> </w:t>
+                            <w:t xml:space="preserve"> Project </w:t>
                           </w:r>
                         </w:p>
                         <w:p>
@@ -4849,7 +4771,19 @@
         <w:jc w:val="center"/>
       </w:pPr>
       <w:r>
-        <w:t>Commercial-in-Confidence</w:t>
+        <w:t>Commercial</w:t>
+      </w:r>
+      <w:r>
+        <w:t xml:space="preserve"> </w:t>
+      </w:r>
+      <w:r>
+        <w:t>in</w:t>
+      </w:r>
+      <w:r>
+        <w:t xml:space="preserve"> </w:t>
+      </w:r>
+      <w:r>
+        <w:t>Confidence</w:t>
       </w:r>
     </w:p>
     <w:p/>
@@ -4868,14 +4802,35 @@
     </w:p>
     <w:p>
       <w:pPr>
-        <w:pStyle w:val="Heading1"/>
-      </w:pPr>
-      <w:r>
-        <w:t>DISCLAIMER</w:t>
-      </w:r>
+        <w:pBdr>
+          <w:bottom w:val="single" w:sz="12" w:space="1" w:color="auto"/>
+        </w:pBdr>
+      </w:pPr>
     </w:p>
     <w:p>
       <w:pPr>
+        <w:pBdr>
+          <w:bottom w:val="single" w:sz="12" w:space="1" w:color="auto"/>
+        </w:pBdr>
+      </w:pPr>
+    </w:p>
+    <w:p>
+      <w:pPr>
+        <w:pBdr>
+          <w:bottom w:val="single" w:sz="12" w:space="1" w:color="auto"/>
+        </w:pBdr>
+      </w:pPr>
+    </w:p>
+    <w:p>
+      <w:pPr>
+        <w:pStyle w:val="Heading1"/>
+      </w:pPr>
+      <w:r>
+        <w:t>DISCLAIMER</w:t>
+      </w:r>
+    </w:p>
+    <w:p>
+      <w:pPr>
         <w:jc w:val="both"/>
       </w:pPr>
       <w:r>
@@ -4894,7 +4849,13 @@
         <w:t>useful</w:t>
       </w:r>
       <w:r>
-        <w:t xml:space="preserve"> in classifying documents of dissimilar content into </w:t>
+        <w:t xml:space="preserve"> in classifying documents of dissimilar content</w:t>
+      </w:r>
+      <w:r>
+        <w:t>s</w:t>
+      </w:r>
+      <w:r>
+        <w:t xml:space="preserve"> into </w:t>
       </w:r>
       <w:r>
         <w:t xml:space="preserve">the </w:t>
@@ -4903,47 +4864,162 @@
         <w:t>same category.</w:t>
       </w:r>
       <w:r>
-        <w:t xml:space="preserve"> Changes in algorithm may become necessary as we progress.</w:t>
+        <w:t xml:space="preserve"> Changes in </w:t>
+      </w:r>
+      <w:r>
+        <w:t xml:space="preserve">the </w:t>
+      </w:r>
+      <w:r>
+        <w:t>algorithm may become necessary as we progress.</w:t>
       </w:r>
     </w:p>
     <w:p/>
-    <w:p/>
-    <w:p/>
     <w:p>
       <w:pPr>
-        <w:rPr>
-          <w:rFonts w:asciiTheme="majorHAnsi" w:eastAsiaTheme="majorEastAsia" w:hAnsiTheme="majorHAnsi" w:cstheme="majorBidi"/>
-          <w:b/>
-          <w:color w:val="2F5496" w:themeColor="accent1" w:themeShade="BF"/>
-          <w:sz w:val="32"/>
-          <w:szCs w:val="32"/>
-        </w:rPr>
-      </w:pPr>
-      <w:r>
-        <w:br w:type="page"/>
+        <w:pStyle w:val="Heading1"/>
+      </w:pPr>
+      <w:r>
+        <w:lastRenderedPageBreak/>
+        <w:t>High Level Design Document</w:t>
       </w:r>
     </w:p>
     <w:p>
       <w:pPr>
-        <w:pStyle w:val="Heading1"/>
-      </w:pPr>
-      <w:r>
-        <w:lastRenderedPageBreak/>
-        <w:t>High Level Design Document</w:t>
+        <w:pStyle w:val="Heading2"/>
+      </w:pPr>
+      <w:r>
+        <w:t>Introduction</w:t>
       </w:r>
     </w:p>
     <w:p>
       <w:pPr>
-        <w:pStyle w:val="Heading2"/>
-        <w:rPr>
-          <w:color w:val="833C0B" w:themeColor="accent2" w:themeShade="80"/>
-        </w:rPr>
-      </w:pPr>
-      <w:r>
-        <w:rPr>
-          <w:color w:val="833C0B" w:themeColor="accent2" w:themeShade="80"/>
-        </w:rPr>
-        <w:t>Introduction</w:t>
+        <w:jc w:val="both"/>
+      </w:pPr>
+      <w:r>
+        <w:t xml:space="preserve">Classifying documents into categories based on their </w:t>
+      </w:r>
+      <w:r>
+        <w:rPr>
+          <w:color w:val="00B0F0"/>
+        </w:rPr>
+        <w:t>content</w:t>
+      </w:r>
+      <w:r>
+        <w:rPr>
+          <w:color w:val="00B0F0"/>
+        </w:rPr>
+        <w:t>s</w:t>
+      </w:r>
+      <w:r>
+        <w:rPr>
+          <w:color w:val="00B0F0"/>
+        </w:rPr>
+        <w:t xml:space="preserve"> </w:t>
+      </w:r>
+      <w:r>
+        <w:t>is the subject of this paper.</w:t>
+      </w:r>
+      <w:r>
+        <w:t xml:space="preserve"> The first </w:t>
+      </w:r>
+      <w:r>
+        <w:t>task</w:t>
+      </w:r>
+      <w:r>
+        <w:t xml:space="preserve"> is to devise an algorithm to read the content</w:t>
+      </w:r>
+      <w:r>
+        <w:t>s of two docs</w:t>
+      </w:r>
+      <w:r>
+        <w:t xml:space="preserve"> and make a </w:t>
+      </w:r>
+      <w:r>
+        <w:rPr>
+          <w:color w:val="00B0F0"/>
+        </w:rPr>
+        <w:t>similarity score</w:t>
+      </w:r>
+      <w:r>
+        <w:t>. Based on th</w:t>
+      </w:r>
+      <w:r>
+        <w:t>e</w:t>
+      </w:r>
+      <w:r>
+        <w:t xml:space="preserve"> similarity score one can say how well </w:t>
+      </w:r>
+      <w:r>
+        <w:t>these</w:t>
+      </w:r>
+      <w:r>
+        <w:t xml:space="preserve"> are related. For example, two separate web sites dealing with</w:t>
+      </w:r>
+      <w:r>
+        <w:t xml:space="preserve"> the same </w:t>
+      </w:r>
+      <w:r>
+        <w:t>topic</w:t>
+      </w:r>
+      <w:r>
+        <w:t xml:space="preserve"> </w:t>
+      </w:r>
+      <w:r>
+        <w:t xml:space="preserve">(e.g. </w:t>
+      </w:r>
+      <w:r>
+        <w:t>‘Machine Learning’</w:t>
+      </w:r>
+      <w:r>
+        <w:t>)</w:t>
+      </w:r>
+      <w:r>
+        <w:t xml:space="preserve"> </w:t>
+      </w:r>
+      <w:r>
+        <w:t>may</w:t>
+      </w:r>
+      <w:r>
+        <w:t xml:space="preserve"> give a similarity score of </w:t>
+      </w:r>
+      <w:r>
+        <w:rPr>
+          <w:color w:val="00B0F0"/>
+        </w:rPr>
+        <w:t>0.95</w:t>
+      </w:r>
+      <w:r>
+        <w:t xml:space="preserve"> which </w:t>
+      </w:r>
+      <w:r>
+        <w:t>could</w:t>
+      </w:r>
+      <w:r>
+        <w:t xml:space="preserve"> be taken as indication that they belong to the same category. We may set a </w:t>
+      </w:r>
+      <w:r>
+        <w:rPr>
+          <w:color w:val="00B0F0"/>
+        </w:rPr>
+        <w:t>cut-off score</w:t>
+      </w:r>
+      <w:r>
+        <w:t xml:space="preserve"> of, say, </w:t>
+      </w:r>
+      <w:r>
+        <w:rPr>
+          <w:color w:val="00B0F0"/>
+        </w:rPr>
+        <w:t>0.9</w:t>
+      </w:r>
+      <w:r>
+        <w:t xml:space="preserve"> to distinguish between </w:t>
+      </w:r>
+      <w:r>
+        <w:t xml:space="preserve">similar and dissimilar </w:t>
+      </w:r>
+      <w:r>
+        <w:t>docs.</w:t>
       </w:r>
     </w:p>
     <w:p>
@@ -4951,40 +5027,28 @@
         <w:jc w:val="both"/>
       </w:pPr>
       <w:r>
-        <w:t>Classifying documents into categories based on their content is the subject of this paper.</w:t>
-      </w:r>
-      <w:r>
-        <w:t xml:space="preserve"> The first </w:t>
-      </w:r>
-      <w:r>
-        <w:t>task</w:t>
-      </w:r>
-      <w:r>
-        <w:t xml:space="preserve"> is to devise an algorithm to read the content and make a similarity score. Based on this similarity score one can say how well two documents are related. For example, two separate web sites dealing with</w:t>
-      </w:r>
-      <w:r>
-        <w:t xml:space="preserve"> the same subject</w:t>
-      </w:r>
-      <w:r>
-        <w:t xml:space="preserve"> </w:t>
-      </w:r>
-      <w:r>
-        <w:t xml:space="preserve">(e.g. </w:t>
-      </w:r>
-      <w:r>
-        <w:t>‘Machine Learning’</w:t>
-      </w:r>
-      <w:r>
-        <w:t>)</w:t>
-      </w:r>
-      <w:r>
-        <w:t xml:space="preserve"> could give a similarity score of 0.95 which may be taken as indication that they belong to the same category. We may set a cut-off score of, say, 0.9 to distinguish between </w:t>
-      </w:r>
-      <w:r>
-        <w:t xml:space="preserve">similar and dissimilar </w:t>
-      </w:r>
-      <w:r>
-        <w:t>docs.</w:t>
+        <w:t xml:space="preserve">However, there could be situations where two docs may give a score </w:t>
+      </w:r>
+      <w:r>
+        <w:t>close</w:t>
+      </w:r>
+      <w:r>
+        <w:t xml:space="preserve"> to </w:t>
+      </w:r>
+      <w:r>
+        <w:t xml:space="preserve">either side of </w:t>
+      </w:r>
+      <w:r>
+        <w:t xml:space="preserve">0.9, in which case other criteria must be used to </w:t>
+      </w:r>
+      <w:r>
+        <w:rPr>
+          <w:color w:val="00B0F0"/>
+        </w:rPr>
+        <w:t>diverge the scores</w:t>
+      </w:r>
+      <w:r>
+        <w:t>.</w:t>
       </w:r>
     </w:p>
     <w:p>
@@ -4992,53 +5056,137 @@
         <w:jc w:val="both"/>
       </w:pPr>
       <w:r>
-        <w:t xml:space="preserve">However, there could be situations where two docs may give a score </w:t>
-      </w:r>
-      <w:r>
-        <w:t>close</w:t>
-      </w:r>
-      <w:r>
-        <w:t xml:space="preserve"> to </w:t>
-      </w:r>
-      <w:r>
-        <w:t xml:space="preserve">either side of </w:t>
-      </w:r>
-      <w:r>
-        <w:t xml:space="preserve">0.9, in which case other criteria must be used to </w:t>
-      </w:r>
-      <w:r>
-        <w:t>diverge the scores.</w:t>
+        <w:t xml:space="preserve">Separate categories could be established with one or more documents having </w:t>
+      </w:r>
+      <w:r>
+        <w:t>content</w:t>
+      </w:r>
+      <w:r>
+        <w:t>s that are</w:t>
+      </w:r>
+      <w:r>
+        <w:t xml:space="preserve"> typical of the category. New docs are then compared with the </w:t>
+      </w:r>
+      <w:r>
+        <w:rPr>
+          <w:color w:val="00B0F0"/>
+        </w:rPr>
+        <w:t>reference doc(s)</w:t>
+      </w:r>
+      <w:r>
+        <w:t xml:space="preserve"> to determine whether they belong to the category.</w:t>
       </w:r>
     </w:p>
     <w:p>
       <w:pPr>
-        <w:jc w:val="both"/>
-      </w:pPr>
-      <w:r>
-        <w:t xml:space="preserve">Separate categories could be established with one or more documents having </w:t>
-      </w:r>
-      <w:r>
-        <w:t>content</w:t>
-      </w:r>
-      <w:r>
-        <w:t>s that are</w:t>
-      </w:r>
-      <w:r>
-        <w:t xml:space="preserve"> typical of the category. New docs are then compared with the reference doc(s) to determine whether they belong to the category.</w:t>
+        <w:pStyle w:val="Heading2"/>
+      </w:pPr>
+      <w:r>
+        <w:t>Objectives and Expectations</w:t>
       </w:r>
     </w:p>
     <w:p>
       <w:pPr>
-        <w:pStyle w:val="Heading2"/>
-        <w:rPr>
-          <w:color w:val="833C0B" w:themeColor="accent2" w:themeShade="80"/>
-        </w:rPr>
-      </w:pPr>
-      <w:r>
-        <w:rPr>
-          <w:color w:val="833C0B" w:themeColor="accent2" w:themeShade="80"/>
-        </w:rPr>
-        <w:t>Objectives and Expectations</w:t>
+        <w:jc w:val="both"/>
+      </w:pPr>
+      <w:r>
+        <w:t xml:space="preserve">The ultimate objective is to </w:t>
+      </w:r>
+      <w:r>
+        <w:rPr>
+          <w:color w:val="00B0F0"/>
+        </w:rPr>
+        <w:t>classify thousands</w:t>
+      </w:r>
+      <w:r>
+        <w:t xml:space="preserve"> of documents, stored in various formats, into their appropriate categories</w:t>
+      </w:r>
+      <w:r>
+        <w:t xml:space="preserve"> and assign to a “</w:t>
+      </w:r>
+      <w:r>
+        <w:rPr>
+          <w:color w:val="00B0F0"/>
+        </w:rPr>
+        <w:t>Records Authority</w:t>
+      </w:r>
+      <w:r>
+        <w:t>”</w:t>
+      </w:r>
+      <w:r>
+        <w:t xml:space="preserve">. This may </w:t>
+      </w:r>
+      <w:r>
+        <w:t>include</w:t>
+      </w:r>
+      <w:r>
+        <w:t xml:space="preserve"> docs of similar content</w:t>
+      </w:r>
+      <w:r>
+        <w:t>s</w:t>
+      </w:r>
+      <w:r>
+        <w:t>, similar source but different content</w:t>
+      </w:r>
+      <w:r>
+        <w:t>s</w:t>
+      </w:r>
+      <w:r>
+        <w:t>, similar properties but different source</w:t>
+      </w:r>
+      <w:r>
+        <w:t>s</w:t>
+      </w:r>
+      <w:r>
+        <w:t xml:space="preserve"> and content</w:t>
+      </w:r>
+      <w:r>
+        <w:t>s</w:t>
+      </w:r>
+      <w:r>
+        <w:t>, etc.</w:t>
+      </w:r>
+      <w:r>
+        <w:t xml:space="preserve"> </w:t>
+      </w:r>
+      <w:r>
+        <w:t xml:space="preserve">While it is the goal to identify and categorise all </w:t>
+      </w:r>
+      <w:r>
+        <w:t xml:space="preserve">these </w:t>
+      </w:r>
+      <w:r>
+        <w:t xml:space="preserve">types of docs, the focus of this </w:t>
+      </w:r>
+      <w:r>
+        <w:rPr>
+          <w:color w:val="00B0F0"/>
+        </w:rPr>
+        <w:t>current project</w:t>
+      </w:r>
+      <w:r>
+        <w:t xml:space="preserve"> is to classify </w:t>
+      </w:r>
+      <w:r>
+        <w:t xml:space="preserve">only the </w:t>
+      </w:r>
+      <w:r>
+        <w:t xml:space="preserve">docs of </w:t>
+      </w:r>
+      <w:r>
+        <w:rPr>
+          <w:color w:val="00B0F0"/>
+        </w:rPr>
+        <w:t>similar content</w:t>
+      </w:r>
+      <w:r>
+        <w:rPr>
+          <w:color w:val="00B0F0"/>
+        </w:rPr>
+        <w:t>s</w:t>
+      </w:r>
+      <w:r>
+        <w:t>.</w:t>
       </w:r>
     </w:p>
     <w:p>
@@ -5046,114 +5194,64 @@
         <w:jc w:val="both"/>
       </w:pPr>
       <w:r>
-        <w:t>The ultimate objective is to classify thousands of documents, stored in various formats, into their appropriate categories</w:t>
-      </w:r>
-      <w:r>
-        <w:t xml:space="preserve"> and assign to a “Records Authority”</w:t>
-      </w:r>
-      <w:r>
-        <w:t xml:space="preserve">. This may </w:t>
-      </w:r>
-      <w:r>
-        <w:t>include</w:t>
-      </w:r>
-      <w:r>
-        <w:t xml:space="preserve"> docs of similar content</w:t>
-      </w:r>
-      <w:r>
-        <w:t>s</w:t>
-      </w:r>
-      <w:r>
-        <w:t>, similar source but different content</w:t>
-      </w:r>
-      <w:r>
-        <w:t>s</w:t>
-      </w:r>
-      <w:r>
-        <w:t>, similar properties but different source</w:t>
-      </w:r>
-      <w:r>
-        <w:t>s</w:t>
-      </w:r>
-      <w:r>
-        <w:t xml:space="preserve"> and content</w:t>
-      </w:r>
-      <w:r>
-        <w:t>s</w:t>
-      </w:r>
-      <w:r>
-        <w:t>, etc.</w:t>
+        <w:t xml:space="preserve">The expectation is that a confidence level of </w:t>
+      </w:r>
+      <w:r>
+        <w:rPr>
+          <w:color w:val="00B0F0"/>
+        </w:rPr>
+        <w:t>&gt;90%</w:t>
+      </w:r>
+      <w:r>
+        <w:t xml:space="preserve">, </w:t>
+      </w:r>
+      <w:r>
+        <w:t>even</w:t>
       </w:r>
       <w:r>
         <w:t xml:space="preserve"> </w:t>
       </w:r>
       <w:r>
-        <w:t xml:space="preserve">While it is the goal to identify and categorise all </w:t>
-      </w:r>
-      <w:r>
-        <w:t xml:space="preserve">these </w:t>
-      </w:r>
-      <w:r>
-        <w:t xml:space="preserve">types of docs, the focus of this current project is to classify </w:t>
-      </w:r>
-      <w:r>
-        <w:t xml:space="preserve">only the </w:t>
-      </w:r>
-      <w:r>
-        <w:t>docs of similar content</w:t>
-      </w:r>
-      <w:r>
-        <w:t>s</w:t>
-      </w:r>
-      <w:r>
-        <w:t>.</w:t>
+        <w:rPr>
+          <w:color w:val="00B0F0"/>
+        </w:rPr>
+        <w:t>95-98%</w:t>
+      </w:r>
+      <w:r>
+        <w:t xml:space="preserve">, can be achieved. The industry average is </w:t>
+      </w:r>
+      <w:r>
+        <w:t xml:space="preserve">around </w:t>
+      </w:r>
+      <w:r>
+        <w:rPr>
+          <w:color w:val="00B0F0"/>
+        </w:rPr>
+        <w:t>80%</w:t>
+      </w:r>
+      <w:r>
+        <w:t xml:space="preserve"> </w:t>
+      </w:r>
+      <w:r>
+        <w:t xml:space="preserve">(?) </w:t>
+      </w:r>
+      <w:r>
+        <w:t>in this area.</w:t>
       </w:r>
     </w:p>
     <w:p>
       <w:pPr>
-        <w:jc w:val="both"/>
-      </w:pPr>
-      <w:r>
-        <w:t>The expectation is that a confidence level of &gt; 90%</w:t>
-      </w:r>
-      <w:r>
-        <w:t xml:space="preserve">, </w:t>
-      </w:r>
-      <w:r>
-        <w:t>even</w:t>
-      </w:r>
-      <w:r>
-        <w:t xml:space="preserve"> 95-98%, can be achieved. The industry average is </w:t>
-      </w:r>
-      <w:r>
-        <w:t xml:space="preserve">around </w:t>
-      </w:r>
-      <w:r>
-        <w:t>80% in this area.</w:t>
+        <w:pStyle w:val="Heading2"/>
+      </w:pPr>
+      <w:r>
+        <w:t xml:space="preserve">Current </w:t>
+      </w:r>
+      <w:r>
+        <w:t>methodology</w:t>
       </w:r>
     </w:p>
     <w:p>
       <w:pPr>
-        <w:pStyle w:val="Heading2"/>
-        <w:rPr>
-          <w:color w:val="833C0B" w:themeColor="accent2" w:themeShade="80"/>
-        </w:rPr>
-      </w:pPr>
-      <w:r>
-        <w:rPr>
-          <w:color w:val="833C0B" w:themeColor="accent2" w:themeShade="80"/>
-        </w:rPr>
-        <w:t xml:space="preserve">Current </w:t>
-      </w:r>
-      <w:r>
-        <w:rPr>
-          <w:color w:val="833C0B" w:themeColor="accent2" w:themeShade="80"/>
-        </w:rPr>
-        <w:t>methodology</w:t>
-      </w:r>
-    </w:p>
-    <w:p>
-      <w:pPr>
         <w:jc w:val="both"/>
         <w:rPr>
           <w:vertAlign w:val="superscript"/>
@@ -5166,19 +5264,33 @@
         <w:rPr>
           <w:i/>
         </w:rPr>
-        <w:t xml:space="preserve">Castlepoint is a single solution to manage </w:t>
+        <w:t xml:space="preserve">Castlepoint is a single solution to manage all the records in your organisation. It registers every record in every business system and uses Artificial Intelligence to classify it against a </w:t>
       </w:r>
       <w:r>
         <w:rPr>
           <w:i/>
-        </w:rPr>
-        <w:t>all</w:t>
+          <w:color w:val="00B0F0"/>
+        </w:rPr>
+        <w:t>Records Authority</w:t>
       </w:r>
       <w:r>
         <w:rPr>
           <w:i/>
         </w:rPr>
-        <w:t xml:space="preserve"> the records in your organisation. It registers every record in every business system and uses Artificial Intelligence to classify it against a Records Authority and apply a sentence. It acts as a single pane of glass to find, relate, manage and audit every record in your network, no matter what system it is stored in – and it does this without any impact on your existing systems or your user base</w:t>
+        <w:t xml:space="preserve"> and </w:t>
+      </w:r>
+      <w:r>
+        <w:rPr>
+          <w:i/>
+          <w:color w:val="00B0F0"/>
+        </w:rPr>
+        <w:t>apply a sentence</w:t>
+      </w:r>
+      <w:r>
+        <w:rPr>
+          <w:i/>
+        </w:rPr>
+        <w:t>. It acts as a single pane of glass to find, relate, manage and audit every record in your network, no matter what system it is stored in – and it does this without any impact on your existing systems or your user base</w:t>
       </w:r>
       <w:r>
         <w:t>.</w:t>
@@ -5219,7 +5331,45 @@
         <w:rPr>
           <w:i/>
         </w:rPr>
-        <w:t>Castlepoint extracts key phrases from the content of every piece of information uses Natural Language Processing, and uses this data to determine its subject, and its matching Records Authority classes and corresponding sentence</w:t>
+        <w:t xml:space="preserve">Castlepoint extracts </w:t>
+      </w:r>
+      <w:r>
+        <w:rPr>
+          <w:i/>
+          <w:color w:val="00B0F0"/>
+        </w:rPr>
+        <w:t>key phrases</w:t>
+      </w:r>
+      <w:r>
+        <w:rPr>
+          <w:i/>
+        </w:rPr>
+        <w:t xml:space="preserve"> from the content of every piece of information us</w:t>
+      </w:r>
+      <w:r>
+        <w:rPr>
+          <w:i/>
+        </w:rPr>
+        <w:t>ing</w:t>
+      </w:r>
+      <w:r>
+        <w:rPr>
+          <w:i/>
+        </w:rPr>
+        <w:t xml:space="preserve"> Natural Language Processing, and uses this data </w:t>
+      </w:r>
+      <w:r>
+        <w:rPr>
+          <w:i/>
+          <w:color w:val="00B0F0"/>
+        </w:rPr>
+        <w:t>to determine its subject</w:t>
+      </w:r>
+      <w:r>
+        <w:rPr>
+          <w:i/>
+        </w:rPr>
+        <w:t>, and its matching Records Authority classes and corresponding sentence</w:t>
       </w:r>
       <w:r>
         <w:t>.</w:t>
@@ -5266,7 +5416,25 @@
         <w:t>s</w:t>
       </w:r>
       <w:r>
-        <w:t>, etc.) can be analysed. Details of the algorithm are unknown but appears to be using word density.</w:t>
+        <w:t xml:space="preserve">, etc.) can be analysed. Details of the algorithm are unknown but appears to be using </w:t>
+      </w:r>
+      <w:r>
+        <w:rPr>
+          <w:color w:val="00B0F0"/>
+        </w:rPr>
+        <w:t>word density</w:t>
+      </w:r>
+      <w:r>
+        <w:t xml:space="preserve"> and </w:t>
+      </w:r>
+      <w:r>
+        <w:rPr>
+          <w:color w:val="00B0F0"/>
+        </w:rPr>
+        <w:t>key phrases</w:t>
+      </w:r>
+      <w:r>
+        <w:t>.</w:t>
       </w:r>
     </w:p>
     <w:p>
@@ -5286,14 +5454,8 @@
     <w:p>
       <w:pPr>
         <w:pStyle w:val="Heading2"/>
-        <w:rPr>
-          <w:color w:val="833C0B" w:themeColor="accent2" w:themeShade="80"/>
-        </w:rPr>
-      </w:pPr>
-      <w:r>
-        <w:rPr>
-          <w:color w:val="833C0B" w:themeColor="accent2" w:themeShade="80"/>
-        </w:rPr>
+      </w:pPr>
+      <w:r>
         <w:t>System Overview</w:t>
       </w:r>
     </w:p>
@@ -5302,7 +5464,26 @@
         <w:jc w:val="both"/>
       </w:pPr>
       <w:r>
-        <w:t>The new system will use Natural Language Processing (NLP) to analyse documents in pairs. The diagram below summarises the process flow.</w:t>
+        <w:t>The new system will use Natural Language Processing (</w:t>
+      </w:r>
+      <w:r>
+        <w:rPr>
+          <w:b/>
+          <w:color w:val="00B0F0"/>
+        </w:rPr>
+        <w:t>NLP</w:t>
+      </w:r>
+      <w:r>
+        <w:t xml:space="preserve">) to analyse documents in pairs. The diagram below summarises the </w:t>
+      </w:r>
+      <w:r>
+        <w:rPr>
+          <w:color w:val="00B0F0"/>
+        </w:rPr>
+        <w:t>process flow</w:t>
+      </w:r>
+      <w:r>
+        <w:t>.</w:t>
       </w:r>
     </w:p>
     <w:p>
@@ -5909,21 +6090,7 @@
                                   <w:sz w:val="18"/>
                                   <w:lang w:val="en-US"/>
                                 </w:rPr>
-                                <w:t xml:space="preserve">Above </w:t>
-                              </w:r>
-                              <w:r>
-                                <w:rPr>
-                                  <w:sz w:val="18"/>
-                                  <w:lang w:val="en-US"/>
-                                </w:rPr>
-                                <w:t>t</w:t>
-                              </w:r>
-                              <w:r>
-                                <w:rPr>
-                                  <w:sz w:val="18"/>
-                                  <w:lang w:val="en-US"/>
-                                </w:rPr>
-                                <w:t>hreshold</w:t>
+                                <w:t>Above threshold</w:t>
                               </w:r>
                             </w:p>
                           </w:txbxContent>
@@ -6015,21 +6182,7 @@
                                   <w:sz w:val="18"/>
                                   <w:lang w:val="en-US"/>
                                 </w:rPr>
-                                <w:t xml:space="preserve">Below </w:t>
-                              </w:r>
-                              <w:r>
-                                <w:rPr>
-                                  <w:sz w:val="18"/>
-                                  <w:lang w:val="en-US"/>
-                                </w:rPr>
-                                <w:t>t</w:t>
-                              </w:r>
-                              <w:r>
-                                <w:rPr>
-                                  <w:sz w:val="18"/>
-                                  <w:lang w:val="en-US"/>
-                                </w:rPr>
-                                <w:t>hreshold</w:t>
+                                <w:t>Below threshold</w:t>
                               </w:r>
                             </w:p>
                           </w:txbxContent>
@@ -6512,21 +6665,7 @@
                             <w:sz w:val="18"/>
                             <w:lang w:val="en-US"/>
                           </w:rPr>
-                          <w:t xml:space="preserve">Above </w:t>
-                        </w:r>
-                        <w:r>
-                          <w:rPr>
-                            <w:sz w:val="18"/>
-                            <w:lang w:val="en-US"/>
-                          </w:rPr>
-                          <w:t>t</w:t>
-                        </w:r>
-                        <w:r>
-                          <w:rPr>
-                            <w:sz w:val="18"/>
-                            <w:lang w:val="en-US"/>
-                          </w:rPr>
-                          <w:t>hreshold</w:t>
+                          <w:t>Above threshold</w:t>
                         </w:r>
                       </w:p>
                     </w:txbxContent>
@@ -6568,21 +6707,7 @@
                             <w:sz w:val="18"/>
                             <w:lang w:val="en-US"/>
                           </w:rPr>
-                          <w:t xml:space="preserve">Below </w:t>
-                        </w:r>
-                        <w:r>
-                          <w:rPr>
-                            <w:sz w:val="18"/>
-                            <w:lang w:val="en-US"/>
-                          </w:rPr>
-                          <w:t>t</w:t>
-                        </w:r>
-                        <w:r>
-                          <w:rPr>
-                            <w:sz w:val="18"/>
-                            <w:lang w:val="en-US"/>
-                          </w:rPr>
-                          <w:t>hreshold</w:t>
+                          <w:t>Below threshold</w:t>
                         </w:r>
                       </w:p>
                     </w:txbxContent>
@@ -6687,13 +6812,49 @@
       </w:pPr>
       <w:r>
         <w:lastRenderedPageBreak/>
-        <w:t xml:space="preserve">It will be required to analyse hundreds or even thousands of documents to arrive at a threshold score. </w:t>
-      </w:r>
-      <w:r>
+        <w:t xml:space="preserve">It will be required to analyse </w:t>
+      </w:r>
+      <w:r>
+        <w:rPr>
+          <w:color w:val="00B0F0"/>
+        </w:rPr>
+        <w:t xml:space="preserve">hundreds </w:t>
+      </w:r>
+      <w:r>
+        <w:t xml:space="preserve">or even </w:t>
+      </w:r>
+      <w:r>
+        <w:rPr>
+          <w:color w:val="00B0F0"/>
+        </w:rPr>
+        <w:t xml:space="preserve">thousands </w:t>
+      </w:r>
+      <w:r>
+        <w:t xml:space="preserve">of documents to arrive at a </w:t>
+      </w:r>
+      <w:r>
+        <w:rPr>
+          <w:color w:val="00B0F0"/>
+        </w:rPr>
+        <w:t xml:space="preserve">threshold </w:t>
+      </w:r>
+      <w:r>
+        <w:t xml:space="preserve">score. </w:t>
+      </w:r>
+      <w:r>
+        <w:rPr>
+          <w:color w:val="00B0F0"/>
+        </w:rPr>
         <w:t>M</w:t>
       </w:r>
       <w:r>
-        <w:t xml:space="preserve">achine learning </w:t>
+        <w:rPr>
+          <w:color w:val="00B0F0"/>
+        </w:rPr>
+        <w:t>achine learning</w:t>
+      </w:r>
+      <w:r>
+        <w:t xml:space="preserve"> </w:t>
       </w:r>
       <w:r>
         <w:t xml:space="preserve">during this phase </w:t>
@@ -6711,7 +6872,31 @@
         <w:t>We will</w:t>
       </w:r>
       <w:r>
-        <w:t xml:space="preserve"> do enough comparisons so that no new category is forming. </w:t>
+        <w:t xml:space="preserve"> do enough comparisons so that no new category is </w:t>
+      </w:r>
+      <w:r>
+        <w:t>being created</w:t>
+      </w:r>
+      <w:r>
+        <w:t>.</w:t>
+      </w:r>
+      <w:r>
+        <w:t xml:space="preserve"> </w:t>
+      </w:r>
+      <w:r>
+        <w:t>This may</w:t>
+      </w:r>
+      <w:r>
+        <w:t xml:space="preserve"> be impossible with web pages, </w:t>
+      </w:r>
+      <w:r>
+        <w:t xml:space="preserve">but </w:t>
+      </w:r>
+      <w:r>
+        <w:t>an organisation may only have finite number of categories.</w:t>
+      </w:r>
+      <w:r>
+        <w:t xml:space="preserve"> </w:t>
       </w:r>
       <w:r>
         <w:t xml:space="preserve">The expectation is that the number of </w:t>
@@ -6720,9 +6905,18 @@
         <w:t>final</w:t>
       </w:r>
       <w:r>
-        <w:t xml:space="preserve"> categories will be low enough for manual assign</w:t>
-      </w:r>
-      <w:r>
+        <w:t xml:space="preserve"> categories will be low enough for </w:t>
+      </w:r>
+      <w:r>
+        <w:rPr>
+          <w:color w:val="00B0F0"/>
+        </w:rPr>
+        <w:t>manual assign</w:t>
+      </w:r>
+      <w:r>
+        <w:rPr>
+          <w:color w:val="00B0F0"/>
+        </w:rPr>
         <w:t>ment</w:t>
       </w:r>
       <w:r>
@@ -6746,19 +6940,46 @@
         <w:t xml:space="preserve">New documents will be </w:t>
       </w:r>
       <w:r>
-        <w:t xml:space="preserve">compared against one or more docs in each category. If using more than one as reference doc, then the average value of </w:t>
+        <w:t xml:space="preserve">compared against </w:t>
+      </w:r>
+      <w:r>
+        <w:rPr>
+          <w:color w:val="00B0F0"/>
+        </w:rPr>
+        <w:t>one or more docs</w:t>
+      </w:r>
+      <w:r>
+        <w:t xml:space="preserve"> in each category. If using more than one as reference doc, then the average value of </w:t>
       </w:r>
       <w:r>
         <w:t>score</w:t>
       </w:r>
       <w:r>
-        <w:t xml:space="preserve"> may be used (to be determined empirically). If a doc falls into more than one category, then other methods must be employed. Relative frequency of the </w:t>
+        <w:t xml:space="preserve"> may be used (to be determined empirically). If a doc falls into more than one category, then other methods must be employed. Relative </w:t>
+      </w:r>
+      <w:r>
+        <w:rPr>
+          <w:color w:val="00B0F0"/>
+        </w:rPr>
+        <w:t xml:space="preserve">frequency </w:t>
+      </w:r>
+      <w:r>
+        <w:t xml:space="preserve">of the </w:t>
       </w:r>
       <w:r>
         <w:t>most common</w:t>
       </w:r>
       <w:r>
-        <w:t xml:space="preserve"> words between the docs is one way to go. This must be optimised. </w:t>
+        <w:t xml:space="preserve"> </w:t>
+      </w:r>
+      <w:r>
+        <w:rPr>
+          <w:color w:val="00B0F0"/>
+        </w:rPr>
+        <w:t>words between the docs</w:t>
+      </w:r>
+      <w:r>
+        <w:t xml:space="preserve"> is one way to go. This must be optimised. </w:t>
       </w:r>
     </w:p>
     <w:p>
@@ -6772,20 +6993,23 @@
         <w:t xml:space="preserve"> These</w:t>
       </w:r>
       <w:r>
-        <w:t xml:space="preserve"> are not part of the current project but will be tried if time permits.</w:t>
+        <w:t xml:space="preserve"> are </w:t>
+      </w:r>
+      <w:r>
+        <w:rPr>
+          <w:color w:val="00B0F0"/>
+        </w:rPr>
+        <w:t>not part of the current project</w:t>
+      </w:r>
+      <w:r>
+        <w:t xml:space="preserve"> but will be tried if time permits.</w:t>
       </w:r>
     </w:p>
     <w:p>
       <w:pPr>
         <w:pStyle w:val="Heading2"/>
-        <w:rPr>
-          <w:color w:val="833C0B" w:themeColor="accent2" w:themeShade="80"/>
-        </w:rPr>
-      </w:pPr>
-      <w:r>
-        <w:rPr>
-          <w:color w:val="833C0B" w:themeColor="accent2" w:themeShade="80"/>
-        </w:rPr>
+      </w:pPr>
+      <w:r>
         <w:t>System Architecture</w:t>
       </w:r>
     </w:p>
@@ -6794,28 +7018,79 @@
         <w:jc w:val="both"/>
       </w:pPr>
       <w:r>
-        <w:t xml:space="preserve">The system will reside on a Linux server. The main programming language will be Python. A web interface or command-line execution will be provided. </w:t>
-      </w:r>
-      <w:r>
-        <w:rPr>
-          <w:noProof/>
-        </w:rPr>
-        <w:t>Jupyter</w:t>
-      </w:r>
-      <w:r>
-        <w:t xml:space="preserve"> notebook will be a quick testing</w:t>
-      </w:r>
-      <w:r>
-        <w:t>/development</w:t>
-      </w:r>
-      <w:r>
+        <w:t xml:space="preserve">The system will </w:t>
+      </w:r>
+      <w:r>
+        <w:t xml:space="preserve">be a </w:t>
+      </w:r>
+      <w:r>
+        <w:rPr>
+          <w:color w:val="00B0F0"/>
+        </w:rPr>
+        <w:t xml:space="preserve">Python </w:t>
+      </w:r>
+      <w:r>
+        <w:t xml:space="preserve">program that </w:t>
+      </w:r>
+      <w:r>
+        <w:t>reside</w:t>
+      </w:r>
+      <w:r>
+        <w:t>s</w:t>
+      </w:r>
+      <w:r>
+        <w:t xml:space="preserve"> on a </w:t>
+      </w:r>
+      <w:r>
+        <w:rPr>
+          <w:color w:val="00B0F0"/>
+        </w:rPr>
+        <w:t xml:space="preserve">Linux </w:t>
+      </w:r>
+      <w:r>
+        <w:t xml:space="preserve">server. The main programming language will be </w:t>
+      </w:r>
+      <w:r>
+        <w:rPr>
+          <w:color w:val="00B0F0"/>
+        </w:rPr>
+        <w:t>Python</w:t>
+      </w:r>
+      <w:r>
+        <w:t xml:space="preserve"> but </w:t>
+      </w:r>
+      <w:r>
+        <w:rPr>
+          <w:color w:val="00B0F0"/>
+        </w:rPr>
+        <w:t>Perl</w:t>
+      </w:r>
+      <w:r>
+        <w:rPr>
+          <w:color w:val="00B0F0"/>
+        </w:rPr>
+        <w:t>, GO</w:t>
+      </w:r>
+      <w:r>
+        <w:rPr>
+          <w:color w:val="00B0F0"/>
+        </w:rPr>
         <w:t xml:space="preserve"> </w:t>
       </w:r>
       <w:r>
-        <w:t>platform</w:t>
-      </w:r>
-      <w:r>
-        <w:t xml:space="preserve"> during initial stages. It may require the installation of a framework such as Anaconda on a local PC.</w:t>
+        <w:t xml:space="preserve">and </w:t>
+      </w:r>
+      <w:r>
+        <w:rPr>
+          <w:color w:val="00B0F0"/>
+        </w:rPr>
+        <w:t>C</w:t>
+      </w:r>
+      <w:r>
+        <w:t xml:space="preserve"> may also be used</w:t>
+      </w:r>
+      <w:r>
+        <w:t xml:space="preserve">. </w:t>
       </w:r>
     </w:p>
     <w:p>
@@ -6823,62 +7098,110 @@
         <w:jc w:val="both"/>
       </w:pPr>
       <w:r>
-        <w:t xml:space="preserve">Comparing two docs using cosine similarity is a CPU-intensive task and hence parallelisation is essential. Python’s multiprocessing, instead of multithreading, may be </w:t>
-      </w:r>
-      <w:r>
-        <w:t>more</w:t>
-      </w:r>
-      <w:r>
-        <w:t xml:space="preserve"> appropriate</w:t>
-      </w:r>
-      <w:r>
-        <w:t xml:space="preserve"> for parallel processing in this case</w:t>
-      </w:r>
-      <w:r>
-        <w:t>. The latter is good for I/O bound programs but, even though there will be significant I/O waits</w:t>
-      </w:r>
-      <w:r>
-        <w:t xml:space="preserve"> in reading</w:t>
-      </w:r>
-      <w:r>
-        <w:t xml:space="preserve"> the docs</w:t>
-      </w:r>
-      <w:r>
-        <w:t xml:space="preserve">, </w:t>
-      </w:r>
-      <w:r>
-        <w:t xml:space="preserve">Python’s Global Interpreter Lock (GIL) will </w:t>
-      </w:r>
-      <w:r>
-        <w:t>only allow</w:t>
-      </w:r>
-      <w:r>
-        <w:t xml:space="preserve"> the execution of one thread at a time and will negate the benefits </w:t>
-      </w:r>
-      <w:r>
-        <w:t xml:space="preserve">of </w:t>
-      </w:r>
-      <w:r>
-        <w:t xml:space="preserve">multithreading </w:t>
-      </w:r>
-      <w:bookmarkStart w:id="0" w:name="_GoBack"/>
-      <w:bookmarkEnd w:id="0"/>
-      <w:r>
-        <w:t>over multiprocessing.</w:t>
+        <w:rPr>
+          <w:noProof/>
+          <w:color w:val="00B0F0"/>
+        </w:rPr>
+        <w:t>Jupyter</w:t>
+      </w:r>
+      <w:r>
+        <w:rPr>
+          <w:color w:val="00B0F0"/>
+        </w:rPr>
+        <w:t xml:space="preserve"> </w:t>
+      </w:r>
+      <w:r>
+        <w:t xml:space="preserve">notebook </w:t>
+      </w:r>
+      <w:r>
+        <w:t xml:space="preserve">or </w:t>
+      </w:r>
+      <w:r>
+        <w:rPr>
+          <w:noProof/>
+          <w:color w:val="00B0F0"/>
+        </w:rPr>
+        <w:t>Pycharm</w:t>
+      </w:r>
+      <w:r>
+        <w:rPr>
+          <w:color w:val="00B0F0"/>
+        </w:rPr>
+        <w:t xml:space="preserve"> </w:t>
+      </w:r>
+      <w:r>
+        <w:t xml:space="preserve">will be the testing/development platforms. It may require the installation of a frameworks such as </w:t>
+      </w:r>
+      <w:r>
+        <w:rPr>
+          <w:color w:val="00B0F0"/>
+        </w:rPr>
+        <w:t xml:space="preserve">Anaconda </w:t>
+      </w:r>
+      <w:r>
+        <w:t>and</w:t>
+      </w:r>
+      <w:r>
+        <w:rPr>
+          <w:color w:val="00B0F0"/>
+        </w:rPr>
+        <w:t xml:space="preserve"> </w:t>
+      </w:r>
+      <w:r>
+        <w:rPr>
+          <w:noProof/>
+        </w:rPr>
+        <w:t>Pycharm</w:t>
+      </w:r>
+      <w:r>
+        <w:t xml:space="preserve"> </w:t>
+      </w:r>
+      <w:r>
+        <w:t>on a local PC.</w:t>
       </w:r>
     </w:p>
     <w:p>
       <w:pPr>
-        <w:pStyle w:val="Heading2"/>
-        <w:rPr>
-          <w:color w:val="833C0B" w:themeColor="accent2" w:themeShade="80"/>
-        </w:rPr>
-      </w:pPr>
-      <w:r>
-        <w:rPr>
-          <w:color w:val="833C0B" w:themeColor="accent2" w:themeShade="80"/>
-        </w:rPr>
-        <w:t>Data Design</w:t>
+        <w:jc w:val="both"/>
+      </w:pPr>
+      <w:r>
+        <w:t xml:space="preserve">A </w:t>
+      </w:r>
+      <w:r>
+        <w:t xml:space="preserve">web interface </w:t>
+      </w:r>
+      <w:r>
+        <w:t>and</w:t>
+      </w:r>
+      <w:r>
+        <w:t xml:space="preserve"> command-line</w:t>
+      </w:r>
+      <w:r>
+        <w:t xml:space="preserve"> execution will be provided. </w:t>
+      </w:r>
+      <w:r>
+        <w:t xml:space="preserve">The web interface will use </w:t>
+      </w:r>
+      <w:r>
+        <w:t>HTML/JavaScript/AJAX</w:t>
+      </w:r>
+      <w:r>
+        <w:rPr>
+          <w:color w:val="00B0F0"/>
+        </w:rPr>
+        <w:t xml:space="preserve"> </w:t>
+      </w:r>
+      <w:r>
+        <w:t xml:space="preserve">and will be </w:t>
+      </w:r>
+      <w:r>
+        <w:rPr>
+          <w:color w:val="00B0F0"/>
+        </w:rPr>
+        <w:t xml:space="preserve">functional </w:t>
+      </w:r>
+      <w:r>
+        <w:t>but not fancy.</w:t>
       </w:r>
     </w:p>
     <w:p>
@@ -6886,59 +7209,164 @@
         <w:jc w:val="both"/>
       </w:pPr>
       <w:r>
-        <w:t xml:space="preserve">The data will come as URLs or local text files. In this project only text and html formats </w:t>
-      </w:r>
-      <w:r>
-        <w:t>will be</w:t>
-      </w:r>
-      <w:r>
-        <w:t xml:space="preserve"> handled. It can handle other formats if there are facilities to convert them (e.g. PDF) into text documents</w:t>
-      </w:r>
-      <w:r>
-        <w:t xml:space="preserve"> but it may not form part of the current project</w:t>
-      </w:r>
-      <w:r>
-        <w:t>.</w:t>
+        <w:t xml:space="preserve">Comparing two docs using </w:t>
+      </w:r>
+      <w:r>
+        <w:rPr>
+          <w:color w:val="00B0F0"/>
+        </w:rPr>
+        <w:t>cosine similarity</w:t>
+      </w:r>
+      <w:r>
+        <w:t xml:space="preserve"> is a CPU-intensive task and hence </w:t>
+      </w:r>
+      <w:r>
+        <w:rPr>
+          <w:color w:val="00B0F0"/>
+        </w:rPr>
+        <w:t xml:space="preserve">parallelisation </w:t>
+      </w:r>
+      <w:r>
+        <w:t xml:space="preserve">is essential. Python’s </w:t>
+      </w:r>
+      <w:r>
+        <w:rPr>
+          <w:color w:val="00B0F0"/>
+        </w:rPr>
+        <w:t>multiprocessing</w:t>
+      </w:r>
+      <w:r>
+        <w:t xml:space="preserve">, instead of </w:t>
+      </w:r>
+      <w:r>
+        <w:rPr>
+          <w:color w:val="00B0F0"/>
+        </w:rPr>
+        <w:t>multithreading</w:t>
+      </w:r>
+      <w:r>
+        <w:t xml:space="preserve">, may be </w:t>
+      </w:r>
+      <w:r>
+        <w:t>more</w:t>
+      </w:r>
+      <w:r>
+        <w:t xml:space="preserve"> appropriate</w:t>
+      </w:r>
+      <w:r>
+        <w:t xml:space="preserve"> for parallel processing in this case</w:t>
+      </w:r>
+      <w:r>
+        <w:t>. The latter is good for I/O bound programs but, even though there will be significant I/O waits</w:t>
+      </w:r>
+      <w:r>
+        <w:t xml:space="preserve"> in reading</w:t>
+      </w:r>
+      <w:r>
+        <w:t xml:space="preserve"> the docs</w:t>
+      </w:r>
+      <w:r>
+        <w:t xml:space="preserve">, </w:t>
+      </w:r>
+      <w:r>
+        <w:t>Python’s Global Interpreter Lock (</w:t>
+      </w:r>
+      <w:r>
+        <w:rPr>
+          <w:color w:val="00B0F0"/>
+        </w:rPr>
+        <w:t>GIL</w:t>
+      </w:r>
+      <w:r>
+        <w:t xml:space="preserve">) will </w:t>
+      </w:r>
+      <w:r>
+        <w:t>only allow</w:t>
+      </w:r>
+      <w:r>
+        <w:t xml:space="preserve"> the execution of one thread at a time and will negate the benefits </w:t>
+      </w:r>
+      <w:r>
+        <w:t xml:space="preserve">of </w:t>
+      </w:r>
+      <w:r>
+        <w:t>multithreading over multiprocessing.</w:t>
       </w:r>
     </w:p>
     <w:p>
       <w:pPr>
-        <w:jc w:val="both"/>
-      </w:pPr>
-      <w:r>
-        <w:t>The system will not be using any keyword/phrase data for comparing to the doc. The</w:t>
-      </w:r>
-      <w:r>
-        <w:t>y</w:t>
-      </w:r>
-      <w:r>
-        <w:t xml:space="preserve"> may be used later</w:t>
-      </w:r>
-      <w:r>
-        <w:t xml:space="preserve"> if the algorithm dictates it</w:t>
-      </w:r>
-      <w:r>
-        <w:t>. Classification results and the logging of comparisons will be stored in a MySQL database or as plain text file</w:t>
-      </w:r>
-      <w:r>
-        <w:t>s</w:t>
-      </w:r>
-      <w:r>
-        <w:t>.</w:t>
+        <w:pStyle w:val="Heading2"/>
+      </w:pPr>
+      <w:r>
+        <w:t>Data Design</w:t>
       </w:r>
     </w:p>
     <w:p>
       <w:pPr>
-        <w:pStyle w:val="Heading2"/>
-        <w:rPr>
-          <w:color w:val="833C0B" w:themeColor="accent2" w:themeShade="80"/>
-        </w:rPr>
-      </w:pPr>
-      <w:r>
-        <w:rPr>
-          <w:color w:val="833C0B" w:themeColor="accent2" w:themeShade="80"/>
-        </w:rPr>
-        <w:t>Algorithm</w:t>
+        <w:jc w:val="both"/>
+      </w:pPr>
+      <w:r>
+        <w:t xml:space="preserve">The data will come as </w:t>
+      </w:r>
+      <w:r>
+        <w:rPr>
+          <w:color w:val="00B0F0"/>
+        </w:rPr>
+        <w:t xml:space="preserve">URLs </w:t>
+      </w:r>
+      <w:r>
+        <w:t xml:space="preserve">or local text </w:t>
+      </w:r>
+      <w:r>
+        <w:rPr>
+          <w:color w:val="00B0F0"/>
+        </w:rPr>
+        <w:t>files</w:t>
+      </w:r>
+      <w:r>
+        <w:t xml:space="preserve">. In this project only text and html formats </w:t>
+      </w:r>
+      <w:r>
+        <w:t>will be</w:t>
+      </w:r>
+      <w:r>
+        <w:t xml:space="preserve"> handled. It can handle other formats if there are facilities to </w:t>
+      </w:r>
+      <w:r>
+        <w:rPr>
+          <w:color w:val="00B0F0"/>
+        </w:rPr>
+        <w:t xml:space="preserve">convert </w:t>
+      </w:r>
+      <w:r>
+        <w:t xml:space="preserve">them </w:t>
+      </w:r>
+      <w:r>
+        <w:t>(e.g. PDF) into text documents</w:t>
+      </w:r>
+      <w:r>
+        <w:t xml:space="preserve"> but it may </w:t>
+      </w:r>
+      <w:r>
+        <w:rPr>
+          <w:color w:val="00B0F0"/>
+        </w:rPr>
+        <w:t xml:space="preserve">not </w:t>
+      </w:r>
+      <w:r>
+        <w:t xml:space="preserve">form </w:t>
+      </w:r>
+      <w:r>
+        <w:rPr>
+          <w:color w:val="00B0F0"/>
+        </w:rPr>
+        <w:t>part</w:t>
+      </w:r>
+      <w:r>
+        <w:t xml:space="preserve"> of the current project</w:t>
+      </w:r>
+      <w:r>
+        <w:t>.</w:t>
       </w:r>
     </w:p>
     <w:p>
@@ -6946,37 +7374,49 @@
         <w:jc w:val="both"/>
       </w:pPr>
       <w:r>
-        <w:t xml:space="preserve">The initial algorithm </w:t>
-      </w:r>
-      <w:r>
-        <w:t>will be</w:t>
-      </w:r>
-      <w:r>
-        <w:t xml:space="preserve"> exclusively based on NLP techniques. </w:t>
-      </w:r>
-      <w:r>
-        <w:t>This</w:t>
-      </w:r>
-      <w:r>
-        <w:t xml:space="preserve"> must be </w:t>
-      </w:r>
-      <w:r>
-        <w:t>refined</w:t>
-      </w:r>
-      <w:r>
-        <w:t xml:space="preserve"> </w:t>
-      </w:r>
-      <w:r>
-        <w:t>by</w:t>
-      </w:r>
-      <w:r>
-        <w:t xml:space="preserve"> trying out different methods. Significant R&amp;D may be required </w:t>
-      </w:r>
-      <w:r>
-        <w:t>initially</w:t>
-      </w:r>
-      <w:r>
-        <w:t>.</w:t>
+        <w:t xml:space="preserve">The system will </w:t>
+      </w:r>
+      <w:r>
+        <w:rPr>
+          <w:color w:val="00B0F0"/>
+        </w:rPr>
+        <w:t xml:space="preserve">not </w:t>
+      </w:r>
+      <w:r>
+        <w:t xml:space="preserve">be using any </w:t>
+      </w:r>
+      <w:r>
+        <w:rPr>
+          <w:color w:val="00B0F0"/>
+        </w:rPr>
+        <w:t>keyword/phrase</w:t>
+      </w:r>
+      <w:r>
+        <w:t xml:space="preserve"> data for comparing the doc</w:t>
+      </w:r>
+      <w:r>
+        <w:t>s</w:t>
+      </w:r>
+      <w:r>
+        <w:t>. The</w:t>
+      </w:r>
+      <w:r>
+        <w:t>y</w:t>
+      </w:r>
+      <w:r>
+        <w:t xml:space="preserve"> may be used later</w:t>
+      </w:r>
+      <w:r>
+        <w:t xml:space="preserve"> if the algorithm </w:t>
+      </w:r>
+      <w:r>
+        <w:t>requires</w:t>
+      </w:r>
+      <w:r>
+        <w:t xml:space="preserve"> it</w:t>
+      </w:r>
+      <w:r>
+        <w:t xml:space="preserve">. </w:t>
       </w:r>
     </w:p>
     <w:p>
@@ -6984,51 +7424,42 @@
         <w:jc w:val="both"/>
       </w:pPr>
       <w:r>
-        <w:t xml:space="preserve">The core </w:t>
-      </w:r>
-      <w:r>
-        <w:t xml:space="preserve">program </w:t>
-      </w:r>
-      <w:r>
-        <w:t xml:space="preserve">will read the page (web or local doc) and vectorise the content. </w:t>
-      </w:r>
-      <w:r>
-        <w:t xml:space="preserve">Prior to it, the content will be tokenised, lemmatised and split into small chunks. These chunks will be </w:t>
-      </w:r>
-      <w:r>
-        <w:rPr>
-          <w:noProof/>
-        </w:rPr>
-        <w:t>vectorised</w:t>
-      </w:r>
-      <w:r>
-        <w:t xml:space="preserve"> and a ‘Cosine Similarity’</w:t>
-      </w:r>
-      <w:r>
-        <w:t xml:space="preserve"> (CS)</w:t>
-      </w:r>
-      <w:r>
-        <w:t xml:space="preserve"> will be applied.</w:t>
-      </w:r>
-      <w:r>
-        <w:t xml:space="preserve"> This will give a score between 0 and 1.</w:t>
+        <w:t>R</w:t>
+      </w:r>
+      <w:r>
+        <w:t xml:space="preserve">esults and the logging of comparisons will be stored in a </w:t>
+      </w:r>
+      <w:r>
+        <w:rPr>
+          <w:color w:val="00B0F0"/>
+        </w:rPr>
+        <w:t xml:space="preserve">MySQL </w:t>
+      </w:r>
+      <w:r>
+        <w:t xml:space="preserve">database or as </w:t>
+      </w:r>
+      <w:r>
+        <w:rPr>
+          <w:color w:val="00B0F0"/>
+        </w:rPr>
+        <w:t xml:space="preserve">plain </w:t>
+      </w:r>
+      <w:r>
+        <w:t>text file</w:t>
+      </w:r>
+      <w:r>
+        <w:t>s</w:t>
+      </w:r>
+      <w:r>
+        <w:t>.</w:t>
       </w:r>
     </w:p>
     <w:p>
       <w:pPr>
-        <w:jc w:val="both"/>
-      </w:pPr>
-      <w:r>
-        <w:t xml:space="preserve">For benchmarking, hundreds of documents will be manually picked and compared against each other in all possible combinations. By checking the score against a table of expected </w:t>
-      </w:r>
-      <w:r>
-        <w:t>results</w:t>
-      </w:r>
-      <w:r>
-        <w:t xml:space="preserve"> we can arrive at the best set of tests.</w:t>
-      </w:r>
-      <w:r>
-        <w:t xml:space="preserve"> The confidence level will be based on the CS scores that match expectations. It could be as simple as just a frequency of SC scores that match the expected results.</w:t>
+        <w:pStyle w:val="Heading2"/>
+      </w:pPr>
+      <w:r>
+        <w:t>Algorithm</w:t>
       </w:r>
     </w:p>
     <w:p>
@@ -7036,46 +7467,165 @@
         <w:jc w:val="both"/>
       </w:pPr>
       <w:r>
-        <w:t xml:space="preserve">If </w:t>
-      </w:r>
-      <w:r>
-        <w:t>the initial algorithm</w:t>
-      </w:r>
-      <w:r>
-        <w:t xml:space="preserve"> give</w:t>
-      </w:r>
-      <w:r>
-        <w:t>s</w:t>
-      </w:r>
-      <w:r>
-        <w:t xml:space="preserve"> a confidence level above a threshold (90% is planned</w:t>
-      </w:r>
-      <w:r>
-        <w:t xml:space="preserve"> but will aim for 95</w:t>
-      </w:r>
-      <w:r>
-        <w:noBreakHyphen/>
-      </w:r>
-      <w:r>
-        <w:t>98%</w:t>
-      </w:r>
-      <w:r>
-        <w:t>) there won’t be a need for more tests. If not, other tests like word frequency may be applied.</w:t>
+        <w:t xml:space="preserve">The initial algorithm </w:t>
+      </w:r>
+      <w:r>
+        <w:t>will be</w:t>
+      </w:r>
+      <w:r>
+        <w:t xml:space="preserve"> exclusively based on </w:t>
+      </w:r>
+      <w:r>
+        <w:rPr>
+          <w:color w:val="00B0F0"/>
+        </w:rPr>
+        <w:t xml:space="preserve">NLP </w:t>
+      </w:r>
+      <w:r>
+        <w:t xml:space="preserve">techniques. </w:t>
+      </w:r>
+      <w:r>
+        <w:t>It</w:t>
+      </w:r>
+      <w:r>
+        <w:t xml:space="preserve"> must be </w:t>
+      </w:r>
+      <w:r>
+        <w:t>refined</w:t>
+      </w:r>
+      <w:r>
+        <w:t xml:space="preserve"> </w:t>
+      </w:r>
+      <w:r>
+        <w:t>by</w:t>
+      </w:r>
+      <w:r>
+        <w:t xml:space="preserve"> trying out different methods. Significant </w:t>
+      </w:r>
+      <w:r>
+        <w:rPr>
+          <w:color w:val="00B0F0"/>
+        </w:rPr>
+        <w:t>R&amp;D</w:t>
+      </w:r>
+      <w:r>
+        <w:t xml:space="preserve"> may be required </w:t>
+      </w:r>
+      <w:r>
+        <w:t>initially</w:t>
+      </w:r>
+      <w:r>
+        <w:t>.</w:t>
       </w:r>
     </w:p>
     <w:p>
       <w:pPr>
-        <w:pStyle w:val="Heading2"/>
-        <w:rPr>
-          <w:color w:val="833C0B" w:themeColor="accent2" w:themeShade="80"/>
-        </w:rPr>
-      </w:pPr>
-      <w:r>
-        <w:rPr>
-          <w:color w:val="833C0B" w:themeColor="accent2" w:themeShade="80"/>
-        </w:rPr>
-        <w:lastRenderedPageBreak/>
-        <w:t>Component Design</w:t>
+        <w:jc w:val="both"/>
+      </w:pPr>
+      <w:r>
+        <w:t xml:space="preserve">The core </w:t>
+      </w:r>
+      <w:r>
+        <w:t xml:space="preserve">program </w:t>
+      </w:r>
+      <w:r>
+        <w:t xml:space="preserve">will read the page (web or local doc) and </w:t>
+      </w:r>
+      <w:r>
+        <w:rPr>
+          <w:color w:val="00B0F0"/>
+        </w:rPr>
+        <w:t xml:space="preserve">vectorise </w:t>
+      </w:r>
+      <w:r>
+        <w:t xml:space="preserve">the content. </w:t>
+      </w:r>
+      <w:r>
+        <w:t xml:space="preserve">Prior to it the content will be </w:t>
+      </w:r>
+      <w:r>
+        <w:rPr>
+          <w:color w:val="00B0F0"/>
+        </w:rPr>
+        <w:t>tokenised</w:t>
+      </w:r>
+      <w:r>
+        <w:t xml:space="preserve">, </w:t>
+      </w:r>
+      <w:r>
+        <w:rPr>
+          <w:color w:val="00B0F0"/>
+        </w:rPr>
+        <w:t xml:space="preserve">lemmatised </w:t>
+      </w:r>
+      <w:r>
+        <w:t xml:space="preserve">and split into small </w:t>
+      </w:r>
+      <w:r>
+        <w:rPr>
+          <w:color w:val="00B0F0"/>
+        </w:rPr>
+        <w:t>chunks</w:t>
+      </w:r>
+      <w:r>
+        <w:t xml:space="preserve">. These chunks will be </w:t>
+      </w:r>
+      <w:r>
+        <w:rPr>
+          <w:noProof/>
+        </w:rPr>
+        <w:t>vectorised</w:t>
+      </w:r>
+      <w:r>
+        <w:t xml:space="preserve"> and a ‘</w:t>
+      </w:r>
+      <w:r>
+        <w:t>c</w:t>
+      </w:r>
+      <w:r>
+        <w:t xml:space="preserve">osine </w:t>
+      </w:r>
+      <w:r>
+        <w:t>s</w:t>
+      </w:r>
+      <w:r>
+        <w:t>imilarity’</w:t>
+      </w:r>
+      <w:r>
+        <w:t xml:space="preserve"> (</w:t>
+      </w:r>
+      <w:r>
+        <w:rPr>
+          <w:color w:val="00B0F0"/>
+        </w:rPr>
+        <w:t>CS</w:t>
+      </w:r>
+      <w:r>
+        <w:t>)</w:t>
+      </w:r>
+      <w:r>
+        <w:t xml:space="preserve"> will be </w:t>
+      </w:r>
+      <w:r>
+        <w:t>calculated</w:t>
+      </w:r>
+      <w:r>
+        <w:t>.</w:t>
+      </w:r>
+      <w:r>
+        <w:t xml:space="preserve"> This will give a score between </w:t>
+      </w:r>
+      <w:r>
+        <w:rPr>
+          <w:color w:val="00B0F0"/>
+        </w:rPr>
+        <w:t>0 and 1</w:t>
+      </w:r>
+      <w:r>
+        <w:t xml:space="preserve"> based on how close the docs are</w:t>
+      </w:r>
+      <w:r>
+        <w:t>.</w:t>
       </w:r>
     </w:p>
     <w:p>
@@ -7083,31 +7633,62 @@
         <w:jc w:val="both"/>
       </w:pPr>
       <w:r>
-        <w:t xml:space="preserve">The main component of the system will be a Python program that uses </w:t>
-      </w:r>
-      <w:r>
-        <w:t>m</w:t>
-      </w:r>
-      <w:r>
-        <w:t>u</w:t>
-      </w:r>
-      <w:r>
-        <w:t>l</w:t>
-      </w:r>
-      <w:r>
-        <w:t xml:space="preserve">tiprocessing for parallel execution. </w:t>
-      </w:r>
-      <w:r>
-        <w:t xml:space="preserve">Since the pairwise comparisons of docs do not depend on other pairs, it will be what is called an “embarrassingly parallel” algorithm. The results will be compiled via a special array that works across processes. </w:t>
-      </w:r>
-      <w:r>
-        <w:t xml:space="preserve">The program will reside on a PC or Linux server </w:t>
-      </w:r>
-      <w:r>
-        <w:t>having</w:t>
-      </w:r>
-      <w:r>
-        <w:t xml:space="preserve"> high speed internet access.</w:t>
+        <w:t xml:space="preserve">For </w:t>
+      </w:r>
+      <w:r>
+        <w:t>training</w:t>
+      </w:r>
+      <w:r>
+        <w:t xml:space="preserve"> of the model</w:t>
+      </w:r>
+      <w:r>
+        <w:t xml:space="preserve">, hundreds of documents will be manually picked and compared against each other in all combinations. By checking the score against a table of expected </w:t>
+      </w:r>
+      <w:r>
+        <w:t>results</w:t>
+      </w:r>
+      <w:r>
+        <w:t xml:space="preserve"> we can arrive at </w:t>
+      </w:r>
+      <w:r>
+        <w:lastRenderedPageBreak/>
+        <w:t xml:space="preserve">the best </w:t>
+      </w:r>
+      <w:r>
+        <w:t>algorithm</w:t>
+      </w:r>
+      <w:r>
+        <w:t>.</w:t>
+      </w:r>
+      <w:r>
+        <w:t xml:space="preserve"> The </w:t>
+      </w:r>
+      <w:r>
+        <w:rPr>
+          <w:color w:val="00B0F0"/>
+        </w:rPr>
+        <w:t>confidence level</w:t>
+      </w:r>
+      <w:r>
+        <w:t xml:space="preserve"> will be based on the CS scores that match expectations. It could be a </w:t>
+      </w:r>
+      <w:r>
+        <w:rPr>
+          <w:color w:val="00B0F0"/>
+        </w:rPr>
+        <w:t>percentage</w:t>
+      </w:r>
+      <w:r>
+        <w:rPr>
+          <w:color w:val="00B0F0"/>
+        </w:rPr>
+        <w:t xml:space="preserve"> </w:t>
+      </w:r>
+      <w:r>
+        <w:t>of SC scores</w:t>
+      </w:r>
+      <w:r>
+        <w:t xml:space="preserve"> that match the expected results.</w:t>
       </w:r>
     </w:p>
     <w:p>
@@ -7115,54 +7696,82 @@
         <w:jc w:val="both"/>
       </w:pPr>
       <w:r>
-        <w:t xml:space="preserve">Development will use </w:t>
-      </w:r>
-      <w:r>
-        <w:rPr>
-          <w:noProof/>
-        </w:rPr>
-        <w:t>Pycharm, Jupyter</w:t>
-      </w:r>
-      <w:r>
-        <w:t xml:space="preserve"> notebook or a plain text editor. Testing and execution will </w:t>
-      </w:r>
-      <w:r>
-        <w:t>initially be via</w:t>
-      </w:r>
-      <w:r>
-        <w:t xml:space="preserve"> </w:t>
-      </w:r>
-      <w:r>
-        <w:rPr>
-          <w:noProof/>
-        </w:rPr>
-        <w:t>commandline</w:t>
-      </w:r>
-      <w:r>
-        <w:t xml:space="preserve">. Towards the end of </w:t>
-      </w:r>
-      <w:r>
-        <w:t>development,</w:t>
-      </w:r>
-      <w:r>
-        <w:t xml:space="preserve"> a functional web interface </w:t>
-      </w:r>
-      <w:r>
-        <w:t>may be created.</w:t>
+        <w:t xml:space="preserve">If </w:t>
+      </w:r>
+      <w:r>
+        <w:t>the initial algorithm</w:t>
+      </w:r>
+      <w:r>
+        <w:t xml:space="preserve"> give</w:t>
+      </w:r>
+      <w:r>
+        <w:t>s</w:t>
+      </w:r>
+      <w:r>
+        <w:t xml:space="preserve"> a confidence level above a threshold there won’t be a need for more tests. If not, other tests like word frequency may be applied.</w:t>
+      </w:r>
+      <w:r>
+        <w:t xml:space="preserve"> Confidence of </w:t>
+      </w:r>
+      <w:r>
+        <w:rPr>
+          <w:color w:val="00B0F0"/>
+        </w:rPr>
+        <w:t>90%</w:t>
+      </w:r>
+      <w:r>
+        <w:t xml:space="preserve"> is the base and will aim for </w:t>
+      </w:r>
+      <w:r>
+        <w:rPr>
+          <w:color w:val="00B0F0"/>
+        </w:rPr>
+        <w:t>95</w:t>
+      </w:r>
+      <w:r>
+        <w:rPr>
+          <w:color w:val="00B0F0"/>
+        </w:rPr>
+        <w:noBreakHyphen/>
+        <w:t>98%</w:t>
+      </w:r>
+      <w:r>
+        <w:t xml:space="preserve">. Preliminary testing has given </w:t>
+      </w:r>
+      <w:r>
+        <w:rPr>
+          <w:color w:val="00B0F0"/>
+        </w:rPr>
+        <w:t>92%</w:t>
+      </w:r>
+      <w:r>
+        <w:t xml:space="preserve"> but </w:t>
+      </w:r>
+      <w:r>
+        <w:t>it</w:t>
+      </w:r>
+      <w:r>
+        <w:t xml:space="preserve"> must be </w:t>
+      </w:r>
+      <w:r>
+        <w:t xml:space="preserve">refined and </w:t>
+      </w:r>
+      <w:r>
+        <w:rPr>
+          <w:color w:val="00B0F0"/>
+        </w:rPr>
+        <w:t xml:space="preserve">repeated </w:t>
+      </w:r>
+      <w:r>
+        <w:t>many times over.</w:t>
       </w:r>
     </w:p>
     <w:p>
       <w:pPr>
         <w:pStyle w:val="Heading2"/>
-        <w:rPr>
-          <w:color w:val="833C0B" w:themeColor="accent2" w:themeShade="80"/>
-        </w:rPr>
-      </w:pPr>
-      <w:r>
-        <w:rPr>
-          <w:color w:val="833C0B" w:themeColor="accent2" w:themeShade="80"/>
-        </w:rPr>
-        <w:t>Human Interface Design</w:t>
+      </w:pPr>
+      <w:r>
+        <w:t>Component Design</w:t>
       </w:r>
     </w:p>
     <w:p>
@@ -7170,44 +7779,242 @@
         <w:jc w:val="both"/>
       </w:pPr>
       <w:r>
-        <w:t xml:space="preserve">Initially it will be </w:t>
-      </w:r>
-      <w:r>
-        <w:rPr>
-          <w:noProof/>
-        </w:rPr>
-        <w:t>commandline</w:t>
-      </w:r>
-      <w:r>
-        <w:t xml:space="preserve"> execution from a shell window or via IDEs such as </w:t>
-      </w:r>
-      <w:r>
-        <w:rPr>
-          <w:noProof/>
-        </w:rPr>
-        <w:t>Pycharm</w:t>
-      </w:r>
-      <w:r>
-        <w:t xml:space="preserve">. A functional web interface will be created </w:t>
-      </w:r>
-      <w:r>
-        <w:t>at the end</w:t>
-      </w:r>
-      <w:r>
-        <w:t>.</w:t>
+        <w:t xml:space="preserve">The main component of the system will be a Python program that uses </w:t>
+      </w:r>
+      <w:r>
+        <w:rPr>
+          <w:color w:val="00B0F0"/>
+        </w:rPr>
+        <w:t>m</w:t>
+      </w:r>
+      <w:r>
+        <w:rPr>
+          <w:color w:val="00B0F0"/>
+        </w:rPr>
+        <w:t>u</w:t>
+      </w:r>
+      <w:r>
+        <w:rPr>
+          <w:color w:val="00B0F0"/>
+        </w:rPr>
+        <w:t>l</w:t>
+      </w:r>
+      <w:r>
+        <w:rPr>
+          <w:color w:val="00B0F0"/>
+        </w:rPr>
+        <w:t xml:space="preserve">tiprocessing </w:t>
+      </w:r>
+      <w:r>
+        <w:t xml:space="preserve">for </w:t>
+      </w:r>
+      <w:r>
+        <w:rPr>
+          <w:color w:val="00B0F0"/>
+        </w:rPr>
+        <w:t xml:space="preserve">parallel </w:t>
+      </w:r>
+      <w:r>
+        <w:t xml:space="preserve">execution. </w:t>
+      </w:r>
+      <w:r>
+        <w:t>Since the pairwise comparisons of docs do not depend on other pairs, it will be what is called an “</w:t>
+      </w:r>
+      <w:r>
+        <w:rPr>
+          <w:color w:val="00B0F0"/>
+        </w:rPr>
+        <w:t>embarrassingly parallel</w:t>
+      </w:r>
+      <w:r>
+        <w:t xml:space="preserve">” algorithm. The results </w:t>
+      </w:r>
+      <w:r>
+        <w:t xml:space="preserve">from multiple processes </w:t>
+      </w:r>
+      <w:r>
+        <w:t xml:space="preserve">will be </w:t>
+      </w:r>
+      <w:r>
+        <w:t>combined</w:t>
+      </w:r>
+      <w:r>
+        <w:t xml:space="preserve"> via a special </w:t>
+      </w:r>
+      <w:r>
+        <w:rPr>
+          <w:color w:val="00B0F0"/>
+        </w:rPr>
+        <w:t xml:space="preserve">array </w:t>
+      </w:r>
+      <w:r>
+        <w:t xml:space="preserve">that works across processes. </w:t>
+      </w:r>
+      <w:r>
+        <w:t xml:space="preserve">The program will reside on a </w:t>
+      </w:r>
+      <w:r>
+        <w:rPr>
+          <w:color w:val="00B0F0"/>
+        </w:rPr>
+        <w:t>PC or Linux</w:t>
+      </w:r>
+      <w:r>
+        <w:t xml:space="preserve"> server </w:t>
+      </w:r>
+      <w:r>
+        <w:t>having</w:t>
+      </w:r>
+      <w:r>
+        <w:t xml:space="preserve"> high speed internet access.</w:t>
       </w:r>
     </w:p>
     <w:p>
       <w:pPr>
+        <w:jc w:val="both"/>
+      </w:pPr>
+      <w:r>
+        <w:t xml:space="preserve">Development will use </w:t>
+      </w:r>
+      <w:r>
+        <w:rPr>
+          <w:noProof/>
+          <w:color w:val="00B0F0"/>
+        </w:rPr>
+        <w:t>Pycharm</w:t>
+      </w:r>
+      <w:r>
+        <w:rPr>
+          <w:noProof/>
+        </w:rPr>
+        <w:t xml:space="preserve">, </w:t>
+      </w:r>
+      <w:r>
+        <w:rPr>
+          <w:noProof/>
+          <w:color w:val="00B0F0"/>
+        </w:rPr>
+        <w:t>Jupyter</w:t>
+      </w:r>
+      <w:r>
+        <w:rPr>
+          <w:color w:val="00B0F0"/>
+        </w:rPr>
+        <w:t xml:space="preserve"> </w:t>
+      </w:r>
+      <w:r>
+        <w:t xml:space="preserve">notebook </w:t>
+      </w:r>
+      <w:r>
+        <w:t xml:space="preserve">or a plain </w:t>
+      </w:r>
+      <w:r>
+        <w:rPr>
+          <w:color w:val="00B0F0"/>
+        </w:rPr>
+        <w:t>text editor</w:t>
+      </w:r>
+      <w:r>
+        <w:t xml:space="preserve">. Testing and execution will </w:t>
+      </w:r>
+      <w:r>
+        <w:t>initially be via</w:t>
+      </w:r>
+      <w:r>
+        <w:t xml:space="preserve"> </w:t>
+      </w:r>
+      <w:r>
+        <w:rPr>
+          <w:noProof/>
+          <w:color w:val="00B0F0"/>
+        </w:rPr>
+        <w:t>commandline</w:t>
+      </w:r>
+      <w:r>
+        <w:t xml:space="preserve">. Towards the end of </w:t>
+      </w:r>
+      <w:r>
+        <w:t>development,</w:t>
+      </w:r>
+      <w:r>
+        <w:t xml:space="preserve"> a functional </w:t>
+      </w:r>
+      <w:r>
+        <w:rPr>
+          <w:color w:val="00B0F0"/>
+        </w:rPr>
+        <w:t>web interface</w:t>
+      </w:r>
+      <w:r>
+        <w:t xml:space="preserve"> </w:t>
+      </w:r>
+      <w:r>
+        <w:t>may be created.</w:t>
+      </w:r>
+    </w:p>
+    <w:p>
+      <w:pPr>
         <w:pStyle w:val="Heading2"/>
-        <w:rPr>
-          <w:color w:val="833C0B" w:themeColor="accent2" w:themeShade="80"/>
-        </w:rPr>
-      </w:pPr>
-      <w:r>
-        <w:rPr>
-          <w:color w:val="833C0B" w:themeColor="accent2" w:themeShade="80"/>
-        </w:rPr>
+      </w:pPr>
+      <w:r>
+        <w:t>Human Interface Design</w:t>
+      </w:r>
+    </w:p>
+    <w:p>
+      <w:pPr>
+        <w:jc w:val="both"/>
+      </w:pPr>
+      <w:r>
+        <w:t xml:space="preserve">Initially it will be </w:t>
+      </w:r>
+      <w:r>
+        <w:rPr>
+          <w:noProof/>
+        </w:rPr>
+        <w:t>commandline</w:t>
+      </w:r>
+      <w:r>
+        <w:t xml:space="preserve"> execution from a shell window or via </w:t>
+      </w:r>
+      <w:r>
+        <w:rPr>
+          <w:color w:val="00B0F0"/>
+        </w:rPr>
+        <w:t xml:space="preserve">IDEs </w:t>
+      </w:r>
+      <w:r>
+        <w:t xml:space="preserve">such as </w:t>
+      </w:r>
+      <w:r>
+        <w:rPr>
+          <w:noProof/>
+        </w:rPr>
+        <w:t>Pycharm</w:t>
+      </w:r>
+      <w:r>
+        <w:t xml:space="preserve">. A functional </w:t>
+      </w:r>
+      <w:r>
+        <w:rPr>
+          <w:color w:val="00B0F0"/>
+        </w:rPr>
+        <w:t>web interface</w:t>
+      </w:r>
+      <w:r>
+        <w:t xml:space="preserve"> will be created </w:t>
+      </w:r>
+      <w:r>
+        <w:t>at the end</w:t>
+      </w:r>
+      <w:r>
+        <w:t>.</w:t>
+      </w:r>
+    </w:p>
+    <w:p>
+      <w:pPr>
+        <w:pStyle w:val="Heading2"/>
+      </w:pPr>
+      <w:r>
         <w:t>Requirements</w:t>
       </w:r>
     </w:p>
@@ -7232,7 +8039,13 @@
         </w:numPr>
       </w:pPr>
       <w:r>
-        <w:t>A Linux server, if available.</w:t>
+        <w:t>A Linux serve</w:t>
+      </w:r>
+      <w:r>
+        <w:t>r for publishing</w:t>
+      </w:r>
+      <w:r>
+        <w:t>.</w:t>
       </w:r>
     </w:p>
     <w:p>
@@ -7256,7 +8069,16 @@
         </w:numPr>
       </w:pPr>
       <w:r>
-        <w:t>A web server, if available.</w:t>
+        <w:t xml:space="preserve">An IDE like </w:t>
+      </w:r>
+      <w:r>
+        <w:rPr>
+          <w:noProof/>
+        </w:rPr>
+        <w:t>Pycharm</w:t>
+      </w:r>
+      <w:r>
+        <w:t xml:space="preserve"> or Anaconda.</w:t>
       </w:r>
     </w:p>
     <w:p>
@@ -7268,7 +8090,34 @@
         </w:numPr>
       </w:pPr>
       <w:r>
-        <w:t>Email communication facility.</w:t>
+        <w:rPr>
+          <w:noProof/>
+        </w:rPr>
+        <w:t>Very</w:t>
+      </w:r>
+      <w:r>
+        <w:rPr>
+          <w:noProof/>
+        </w:rPr>
+        <w:t xml:space="preserve"> large number of</w:t>
+      </w:r>
+      <w:r>
+        <w:t xml:space="preserve"> </w:t>
+      </w:r>
+      <w:r>
+        <w:rPr>
+          <w:color w:val="00B0F0"/>
+        </w:rPr>
+        <w:t xml:space="preserve">documents </w:t>
+      </w:r>
+      <w:r>
+        <w:t xml:space="preserve">as URLs or </w:t>
+      </w:r>
+      <w:r>
+        <w:t xml:space="preserve">text </w:t>
+      </w:r>
+      <w:r>
+        <w:t>files.</w:t>
       </w:r>
     </w:p>
     <w:p>
@@ -7280,6 +8129,30 @@
         </w:numPr>
       </w:pPr>
       <w:r>
+        <w:t>A web server.</w:t>
+      </w:r>
+    </w:p>
+    <w:p>
+      <w:pPr>
+        <w:pStyle w:val="ListParagraph"/>
+        <w:numPr>
+          <w:ilvl w:val="0"/>
+          <w:numId w:val="8"/>
+        </w:numPr>
+      </w:pPr>
+      <w:r>
+        <w:t>Email communication facility.</w:t>
+      </w:r>
+    </w:p>
+    <w:p>
+      <w:pPr>
+        <w:pStyle w:val="ListParagraph"/>
+        <w:numPr>
+          <w:ilvl w:val="0"/>
+          <w:numId w:val="8"/>
+        </w:numPr>
+      </w:pPr>
+      <w:r>
         <w:t>Facility for logging and exchange of information.</w:t>
       </w:r>
     </w:p>
@@ -7289,7 +8162,12 @@
         <w:jc w:val="both"/>
       </w:pPr>
       <w:r>
-        <w:t>___________END OF DOCUMENT___________</w:t>
+        <w:t>___________END</w:t>
+      </w:r>
+      <w:bookmarkStart w:id="0" w:name="_GoBack"/>
+      <w:bookmarkEnd w:id="0"/>
+      <w:r>
+        <w:t xml:space="preserve"> OF DOCUMENT___________</w:t>
       </w:r>
     </w:p>
     <w:sectPr>

</xml_diff>